<commit_message>
exp1,2,3 submission by kavya singh
</commit_message>
<xml_diff>
--- a/Lab Exercise 1– Install Terraform on Windows.docx
+++ b/Lab Exercise 1– Install Terraform on Windows.docx
@@ -1,6 +1,6 @@
 
 <file path=word/document.xml><?xml version="1.0" encoding="utf-8"?>
-<w:document xmlns:wpc="http://schemas.microsoft.com/office/word/2010/wordprocessingCanvas" xmlns:cx="http://schemas.microsoft.com/office/drawing/2014/chartex" xmlns:cx1="http://schemas.microsoft.com/office/drawing/2015/9/8/chartex" xmlns:cx2="http://schemas.microsoft.com/office/drawing/2015/10/21/chartex" xmlns:cx3="http://schemas.microsoft.com/office/drawing/2016/5/9/chartex" xmlns:cx4="http://schemas.microsoft.com/office/drawing/2016/5/10/chartex" xmlns:cx5="http://schemas.microsoft.com/office/drawing/2016/5/11/chartex" xmlns:cx6="http://schemas.microsoft.com/office/drawing/2016/5/12/chartex" xmlns:cx7="http://schemas.microsoft.com/office/drawing/2016/5/13/chartex" xmlns:cx8="http://schemas.microsoft.com/office/drawing/2016/5/14/chartex" xmlns:mc="http://schemas.openxmlformats.org/markup-compatibility/2006" xmlns:aink="http://schemas.microsoft.com/office/drawing/2016/ink" xmlns:am3d="http://schemas.microsoft.com/office/drawing/2017/model3d" xmlns:o="urn:schemas-microsoft-com:office:office" xmlns:oel="http://schemas.microsoft.com/office/2019/extlst" xmlns:r="http://schemas.openxmlformats.org/officeDocument/2006/relationships" xmlns:m="http://schemas.openxmlformats.org/officeDocument/2006/math" xmlns:v="urn:schemas-microsoft-com:vml" xmlns:wp14="http://schemas.microsoft.com/office/word/2010/wordprocessingDrawing" xmlns:wp="http://schemas.openxmlformats.org/drawingml/2006/wordprocessingDrawing" xmlns:w10="urn:schemas-microsoft-com:office:word" xmlns:w="http://schemas.openxmlformats.org/wordprocessingml/2006/main" xmlns:w14="http://schemas.microsoft.com/office/word/2010/wordml" xmlns:w15="http://schemas.microsoft.com/office/word/2012/wordml" xmlns:w16cex="http://schemas.microsoft.com/office/word/2018/wordml/cex" xmlns:w16cid="http://schemas.microsoft.com/office/word/2016/wordml/cid" xmlns:w16="http://schemas.microsoft.com/office/word/2018/wordml" xmlns:w16sdtdh="http://schemas.microsoft.com/office/word/2020/wordml/sdtdatahash" xmlns:w16se="http://schemas.microsoft.com/office/word/2015/wordml/symex" xmlns:wpg="http://schemas.microsoft.com/office/word/2010/wordprocessingGroup" xmlns:wpi="http://schemas.microsoft.com/office/word/2010/wordprocessingInk" xmlns:wne="http://schemas.microsoft.com/office/word/2006/wordml" xmlns:wps="http://schemas.microsoft.com/office/word/2010/wordprocessingShape" mc:Ignorable="w14 w15 w16se w16cid w16 w16cex w16sdtdh wp14">
+<w:document xmlns:wpc="http://schemas.microsoft.com/office/word/2010/wordprocessingCanvas" xmlns:mc="http://schemas.openxmlformats.org/markup-compatibility/2006" xmlns:o="urn:schemas-microsoft-com:office:office" xmlns:r="http://schemas.openxmlformats.org/officeDocument/2006/relationships" xmlns:m="http://schemas.openxmlformats.org/officeDocument/2006/math" xmlns:v="urn:schemas-microsoft-com:vml" xmlns:wp14="http://schemas.microsoft.com/office/word/2010/wordprocessingDrawing" xmlns:wp="http://schemas.openxmlformats.org/drawingml/2006/wordprocessingDrawing" xmlns:w10="urn:schemas-microsoft-com:office:word" xmlns:w="http://schemas.openxmlformats.org/wordprocessingml/2006/main" xmlns:w14="http://schemas.microsoft.com/office/word/2010/wordml" xmlns:w15="http://schemas.microsoft.com/office/word/2012/wordml" xmlns:wpg="http://schemas.microsoft.com/office/word/2010/wordprocessingGroup" xmlns:wpi="http://schemas.microsoft.com/office/word/2010/wordprocessingInk" xmlns:wne="http://schemas.microsoft.com/office/word/2006/wordml" xmlns:wps="http://schemas.microsoft.com/office/word/2010/wordprocessingShape" mc:Ignorable="w14 w15 wp14">
   <w:body>
     <w:p>
       <w:pPr>
@@ -25,29 +25,7 @@
           <w:sz w:val="36"/>
           <w:szCs w:val="36"/>
         </w:rPr>
-        <w:t xml:space="preserve">Lab Exercise </w:t>
-      </w:r>
-      <w:r>
-        <w:rPr>
-          <w:rFonts w:ascii="Georgia" w:hAnsi="Georgia"/>
-          <w:b/>
-          <w:bCs/>
-          <w:color w:val="000000" w:themeColor="text1"/>
-          <w:sz w:val="36"/>
-          <w:szCs w:val="36"/>
-        </w:rPr>
-        <w:t>1</w:t>
-      </w:r>
-      <w:r>
-        <w:rPr>
-          <w:rFonts w:ascii="Georgia" w:hAnsi="Georgia"/>
-          <w:b/>
-          <w:bCs/>
-          <w:color w:val="000000" w:themeColor="text1"/>
-          <w:sz w:val="36"/>
-          <w:szCs w:val="36"/>
-        </w:rPr>
-        <w:t xml:space="preserve">– </w:t>
+        <w:t xml:space="preserve">Lab Exercise 1– </w:t>
       </w:r>
       <w:bookmarkEnd w:id="0"/>
       <w:r>
@@ -217,14 +195,13 @@
       <w:r>
         <w:rPr>
           <w:rFonts w:ascii="Georgia" w:hAnsi="Georgia"/>
-          <w:noProof/>
           <w:color w:val="000000" w:themeColor="text1"/>
         </w:rPr>
         <w:drawing>
-          <wp:inline distT="0" distB="0" distL="0" distR="0" wp14:anchorId="07384182" wp14:editId="35F91E74">
-            <wp:extent cx="5731510" cy="4062095"/>
-            <wp:effectExtent l="0" t="0" r="2540" b="0"/>
-            <wp:docPr id="1253517129" name="Picture 5" descr="Windows tab to download Terraform"/>
+          <wp:inline distT="0" distB="0" distL="0" distR="0" wp14:anchorId="59AE24B8" wp14:editId="7EACB63E">
+            <wp:extent cx="5731510" cy="2703830"/>
+            <wp:effectExtent l="0" t="0" r="2540" b="1270"/>
+            <wp:docPr id="1" name="Picture 1"/>
             <wp:cNvGraphicFramePr>
               <a:graphicFrameLocks xmlns:a="http://schemas.openxmlformats.org/drawingml/2006/main" noChangeAspect="1"/>
             </wp:cNvGraphicFramePr>
@@ -232,36 +209,23 @@
               <a:graphicData uri="http://schemas.openxmlformats.org/drawingml/2006/picture">
                 <pic:pic xmlns:pic="http://schemas.openxmlformats.org/drawingml/2006/picture">
                   <pic:nvPicPr>
-                    <pic:cNvPr id="0" name="Picture 1" descr="Windows tab to download Terraform"/>
-                    <pic:cNvPicPr>
-                      <a:picLocks noChangeAspect="1" noChangeArrowheads="1"/>
-                    </pic:cNvPicPr>
+                    <pic:cNvPr id="1" name=""/>
+                    <pic:cNvPicPr/>
                   </pic:nvPicPr>
                   <pic:blipFill>
-                    <a:blip r:embed="rId9">
-                      <a:extLst>
-                        <a:ext uri="{28A0092B-C50C-407E-A947-70E740481C1C}">
-                          <a14:useLocalDpi xmlns:a14="http://schemas.microsoft.com/office/drawing/2010/main" val="0"/>
-                        </a:ext>
-                      </a:extLst>
-                    </a:blip>
-                    <a:srcRect/>
+                    <a:blip r:embed="rId9"/>
                     <a:stretch>
                       <a:fillRect/>
                     </a:stretch>
                   </pic:blipFill>
-                  <pic:spPr bwMode="auto">
+                  <pic:spPr>
                     <a:xfrm>
                       <a:off x="0" y="0"/>
-                      <a:ext cx="5731510" cy="4062095"/>
+                      <a:ext cx="5731510" cy="2703830"/>
                     </a:xfrm>
                     <a:prstGeom prst="rect">
                       <a:avLst/>
                     </a:prstGeom>
-                    <a:noFill/>
-                    <a:ln>
-                      <a:noFill/>
-                    </a:ln>
                   </pic:spPr>
                 </pic:pic>
               </a:graphicData>
@@ -285,7 +249,6 @@
           <w:rFonts w:ascii="Georgia" w:hAnsi="Georgia"/>
           <w:color w:val="000000" w:themeColor="text1"/>
         </w:rPr>
-        <w:lastRenderedPageBreak/>
         <w:t>3. Choose the binary to download. Select 386 for 32-bit systems or </w:t>
       </w:r>
       <w:hyperlink r:id="rId10" w:tgtFrame="_blank" w:history="1">
@@ -358,6 +321,7 @@
           <w:sz w:val="36"/>
           <w:szCs w:val="36"/>
         </w:rPr>
+        <w:lastRenderedPageBreak/>
         <w:t>Add Terraform Path to System Environment Variables</w:t>
       </w:r>
     </w:p>
@@ -472,14 +436,13 @@
       <w:r>
         <w:rPr>
           <w:rFonts w:ascii="Georgia" w:hAnsi="Georgia"/>
-          <w:noProof/>
           <w:color w:val="000000" w:themeColor="text1"/>
         </w:rPr>
         <w:drawing>
-          <wp:inline distT="0" distB="0" distL="0" distR="0" wp14:anchorId="1435BE98" wp14:editId="00505B41">
-            <wp:extent cx="4229100" cy="4447175"/>
+          <wp:inline distT="0" distB="0" distL="0" distR="0" wp14:anchorId="23839739" wp14:editId="0A4D38E2">
+            <wp:extent cx="5144218" cy="5391902"/>
             <wp:effectExtent l="0" t="0" r="0" b="0"/>
-            <wp:docPr id="824272357" name="Picture 4" descr="Windows Environment Variables button"/>
+            <wp:docPr id="2" name="Picture 2"/>
             <wp:cNvGraphicFramePr>
               <a:graphicFrameLocks xmlns:a="http://schemas.openxmlformats.org/drawingml/2006/main" noChangeAspect="1"/>
             </wp:cNvGraphicFramePr>
@@ -487,36 +450,23 @@
               <a:graphicData uri="http://schemas.openxmlformats.org/drawingml/2006/picture">
                 <pic:pic xmlns:pic="http://schemas.openxmlformats.org/drawingml/2006/picture">
                   <pic:nvPicPr>
-                    <pic:cNvPr id="0" name="Picture 2" descr="Windows Environment Variables button"/>
-                    <pic:cNvPicPr>
-                      <a:picLocks noChangeAspect="1" noChangeArrowheads="1"/>
-                    </pic:cNvPicPr>
+                    <pic:cNvPr id="1" name=""/>
+                    <pic:cNvPicPr/>
                   </pic:nvPicPr>
                   <pic:blipFill>
-                    <a:blip r:embed="rId11">
-                      <a:extLst>
-                        <a:ext uri="{28A0092B-C50C-407E-A947-70E740481C1C}">
-                          <a14:useLocalDpi xmlns:a14="http://schemas.microsoft.com/office/drawing/2010/main" val="0"/>
-                        </a:ext>
-                      </a:extLst>
-                    </a:blip>
-                    <a:srcRect/>
+                    <a:blip r:embed="rId11"/>
                     <a:stretch>
                       <a:fillRect/>
                     </a:stretch>
                   </pic:blipFill>
-                  <pic:spPr bwMode="auto">
+                  <pic:spPr>
                     <a:xfrm>
                       <a:off x="0" y="0"/>
-                      <a:ext cx="4233169" cy="4451454"/>
+                      <a:ext cx="5144218" cy="5391902"/>
                     </a:xfrm>
                     <a:prstGeom prst="rect">
                       <a:avLst/>
                     </a:prstGeom>
-                    <a:noFill/>
-                    <a:ln>
-                      <a:noFill/>
-                    </a:ln>
                   </pic:spPr>
                 </pic:pic>
               </a:graphicData>
@@ -540,7 +490,6 @@
           <w:rFonts w:ascii="Georgia" w:hAnsi="Georgia"/>
           <w:color w:val="000000" w:themeColor="text1"/>
         </w:rPr>
-        <w:lastRenderedPageBreak/>
         <w:t>3. Select the </w:t>
       </w:r>
       <w:r>
@@ -624,14 +573,14 @@
       <w:r>
         <w:rPr>
           <w:rFonts w:ascii="Georgia" w:hAnsi="Georgia"/>
-          <w:noProof/>
-          <w:color w:val="000000" w:themeColor="text1"/>
-        </w:rPr>
+          <w:color w:val="000000" w:themeColor="text1"/>
+        </w:rPr>
+        <w:lastRenderedPageBreak/>
         <w:drawing>
-          <wp:inline distT="0" distB="0" distL="0" distR="0" wp14:anchorId="6CDD80B1" wp14:editId="58245581">
-            <wp:extent cx="4524375" cy="5038725"/>
-            <wp:effectExtent l="0" t="0" r="9525" b="9525"/>
-            <wp:docPr id="1774350669" name="Picture 3" descr="Select the Path variable in the System variables."/>
+          <wp:inline distT="0" distB="0" distL="0" distR="0" wp14:anchorId="17EA4DB7" wp14:editId="12B4215A">
+            <wp:extent cx="5349704" cy="5883150"/>
+            <wp:effectExtent l="0" t="0" r="3810" b="3810"/>
+            <wp:docPr id="3" name="Picture 3"/>
             <wp:cNvGraphicFramePr>
               <a:graphicFrameLocks xmlns:a="http://schemas.openxmlformats.org/drawingml/2006/main" noChangeAspect="1"/>
             </wp:cNvGraphicFramePr>
@@ -639,36 +588,23 @@
               <a:graphicData uri="http://schemas.openxmlformats.org/drawingml/2006/picture">
                 <pic:pic xmlns:pic="http://schemas.openxmlformats.org/drawingml/2006/picture">
                   <pic:nvPicPr>
-                    <pic:cNvPr id="0" name="Picture 3" descr="Select the Path variable in the System variables."/>
-                    <pic:cNvPicPr>
-                      <a:picLocks noChangeAspect="1" noChangeArrowheads="1"/>
-                    </pic:cNvPicPr>
+                    <pic:cNvPr id="1" name=""/>
+                    <pic:cNvPicPr/>
                   </pic:nvPicPr>
                   <pic:blipFill>
-                    <a:blip r:embed="rId12">
-                      <a:extLst>
-                        <a:ext uri="{28A0092B-C50C-407E-A947-70E740481C1C}">
-                          <a14:useLocalDpi xmlns:a14="http://schemas.microsoft.com/office/drawing/2010/main" val="0"/>
-                        </a:ext>
-                      </a:extLst>
-                    </a:blip>
-                    <a:srcRect/>
+                    <a:blip r:embed="rId12"/>
                     <a:stretch>
                       <a:fillRect/>
                     </a:stretch>
                   </pic:blipFill>
-                  <pic:spPr bwMode="auto">
+                  <pic:spPr>
                     <a:xfrm>
                       <a:off x="0" y="0"/>
-                      <a:ext cx="4524375" cy="5038725"/>
+                      <a:ext cx="5349704" cy="5883150"/>
                     </a:xfrm>
                     <a:prstGeom prst="rect">
                       <a:avLst/>
                     </a:prstGeom>
-                    <a:noFill/>
-                    <a:ln>
-                      <a:noFill/>
-                    </a:ln>
                   </pic:spPr>
                 </pic:pic>
               </a:graphicData>
@@ -722,15 +658,14 @@
       <w:r>
         <w:rPr>
           <w:rFonts w:ascii="Georgia" w:hAnsi="Georgia"/>
-          <w:noProof/>
           <w:color w:val="000000" w:themeColor="text1"/>
         </w:rPr>
         <w:lastRenderedPageBreak/>
         <w:drawing>
-          <wp:inline distT="0" distB="0" distL="0" distR="0" wp14:anchorId="089EFE57" wp14:editId="5496696F">
-            <wp:extent cx="4972050" cy="5019675"/>
-            <wp:effectExtent l="0" t="0" r="0" b="9525"/>
-            <wp:docPr id="286109687" name="Picture 2" descr="Enter the new location of the Terraform folder. "/>
+          <wp:inline distT="0" distB="0" distL="0" distR="0" wp14:anchorId="17210704" wp14:editId="6916E14B">
+            <wp:extent cx="5677692" cy="6277851"/>
+            <wp:effectExtent l="0" t="0" r="0" b="8890"/>
+            <wp:docPr id="4" name="Picture 4"/>
             <wp:cNvGraphicFramePr>
               <a:graphicFrameLocks xmlns:a="http://schemas.openxmlformats.org/drawingml/2006/main" noChangeAspect="1"/>
             </wp:cNvGraphicFramePr>
@@ -738,36 +673,23 @@
               <a:graphicData uri="http://schemas.openxmlformats.org/drawingml/2006/picture">
                 <pic:pic xmlns:pic="http://schemas.openxmlformats.org/drawingml/2006/picture">
                   <pic:nvPicPr>
-                    <pic:cNvPr id="0" name="Picture 4" descr="Enter the new location of the Terraform folder. "/>
-                    <pic:cNvPicPr>
-                      <a:picLocks noChangeAspect="1" noChangeArrowheads="1"/>
-                    </pic:cNvPicPr>
+                    <pic:cNvPr id="1" name=""/>
+                    <pic:cNvPicPr/>
                   </pic:nvPicPr>
                   <pic:blipFill>
-                    <a:blip r:embed="rId13">
-                      <a:extLst>
-                        <a:ext uri="{28A0092B-C50C-407E-A947-70E740481C1C}">
-                          <a14:useLocalDpi xmlns:a14="http://schemas.microsoft.com/office/drawing/2010/main" val="0"/>
-                        </a:ext>
-                      </a:extLst>
-                    </a:blip>
-                    <a:srcRect/>
+                    <a:blip r:embed="rId13"/>
                     <a:stretch>
                       <a:fillRect/>
                     </a:stretch>
                   </pic:blipFill>
-                  <pic:spPr bwMode="auto">
+                  <pic:spPr>
                     <a:xfrm>
                       <a:off x="0" y="0"/>
-                      <a:ext cx="4972050" cy="5019675"/>
+                      <a:ext cx="5677692" cy="6277851"/>
                     </a:xfrm>
                     <a:prstGeom prst="rect">
                       <a:avLst/>
                     </a:prstGeom>
-                    <a:noFill/>
-                    <a:ln>
-                      <a:noFill/>
-                    </a:ln>
                   </pic:spPr>
                 </pic:pic>
               </a:graphicData>
@@ -882,6 +804,7 @@
           <w:rFonts w:ascii="Georgia" w:hAnsi="Georgia"/>
           <w:color w:val="000000" w:themeColor="text1"/>
         </w:rPr>
+        <w:lastRenderedPageBreak/>
         <w:t>2. Enter the command to check the Terraform version: terraform -version</w:t>
       </w:r>
     </w:p>
@@ -905,6 +828,7 @@
           <w:szCs w:val="24"/>
         </w:rPr>
       </w:pPr>
+      <w:proofErr w:type="gramStart"/>
       <w:r>
         <w:rPr>
           <w:rStyle w:val="HTMLCode"/>
@@ -914,9 +838,9 @@
           <w:szCs w:val="24"/>
           <w:shd w:val="clear" w:color="auto" w:fill="F7F7F7"/>
         </w:rPr>
-        <w:t>terraform -</w:t>
-      </w:r>
-      <w:proofErr w:type="gramStart"/>
+        <w:t>terraform</w:t>
+      </w:r>
+      <w:proofErr w:type="gramEnd"/>
       <w:r>
         <w:rPr>
           <w:rStyle w:val="HTMLCode"/>
@@ -926,9 +850,8 @@
           <w:szCs w:val="24"/>
           <w:shd w:val="clear" w:color="auto" w:fill="F7F7F7"/>
         </w:rPr>
-        <w:t>version</w:t>
-      </w:r>
-      <w:proofErr w:type="gramEnd"/>
+        <w:t xml:space="preserve"> -version</w:t>
+      </w:r>
     </w:p>
     <w:p>
       <w:pPr>
@@ -944,15 +867,15 @@
       <w:r>
         <w:rPr>
           <w:rFonts w:ascii="Georgia" w:hAnsi="Georgia"/>
-          <w:noProof/>
-          <w:color w:val="000000" w:themeColor="text1"/>
-        </w:rPr>
-        <w:lastRenderedPageBreak/>
+          <w:color w:val="000000" w:themeColor="text1"/>
+          <w:sz w:val="24"/>
+          <w:szCs w:val="24"/>
+        </w:rPr>
         <w:drawing>
-          <wp:inline distT="0" distB="0" distL="0" distR="0" wp14:anchorId="569002C8" wp14:editId="27F9F4D6">
-            <wp:extent cx="5731510" cy="1556385"/>
-            <wp:effectExtent l="0" t="0" r="2540" b="5715"/>
-            <wp:docPr id="135547703" name="Picture 1" descr="Command Prompt Windows checking the Terraform version"/>
+          <wp:inline distT="0" distB="0" distL="0" distR="0" wp14:anchorId="163A4585" wp14:editId="5489C659">
+            <wp:extent cx="5391902" cy="2067213"/>
+            <wp:effectExtent l="0" t="0" r="0" b="9525"/>
+            <wp:docPr id="5" name="Picture 5"/>
             <wp:cNvGraphicFramePr>
               <a:graphicFrameLocks xmlns:a="http://schemas.openxmlformats.org/drawingml/2006/main" noChangeAspect="1"/>
             </wp:cNvGraphicFramePr>
@@ -960,36 +883,23 @@
               <a:graphicData uri="http://schemas.openxmlformats.org/drawingml/2006/picture">
                 <pic:pic xmlns:pic="http://schemas.openxmlformats.org/drawingml/2006/picture">
                   <pic:nvPicPr>
-                    <pic:cNvPr id="0" name="Picture 5" descr="Command Prompt Windows checking the Terraform version"/>
-                    <pic:cNvPicPr>
-                      <a:picLocks noChangeAspect="1" noChangeArrowheads="1"/>
-                    </pic:cNvPicPr>
+                    <pic:cNvPr id="1" name=""/>
+                    <pic:cNvPicPr/>
                   </pic:nvPicPr>
                   <pic:blipFill>
-                    <a:blip r:embed="rId14">
-                      <a:extLst>
-                        <a:ext uri="{28A0092B-C50C-407E-A947-70E740481C1C}">
-                          <a14:useLocalDpi xmlns:a14="http://schemas.microsoft.com/office/drawing/2010/main" val="0"/>
-                        </a:ext>
-                      </a:extLst>
-                    </a:blip>
-                    <a:srcRect/>
+                    <a:blip r:embed="rId14"/>
                     <a:stretch>
                       <a:fillRect/>
                     </a:stretch>
                   </pic:blipFill>
-                  <pic:spPr bwMode="auto">
+                  <pic:spPr>
                     <a:xfrm>
                       <a:off x="0" y="0"/>
-                      <a:ext cx="5731510" cy="1556385"/>
+                      <a:ext cx="5391902" cy="2067213"/>
                     </a:xfrm>
                     <a:prstGeom prst="rect">
                       <a:avLst/>
                     </a:prstGeom>
-                    <a:noFill/>
-                    <a:ln>
-                      <a:noFill/>
-                    </a:ln>
                   </pic:spPr>
                 </pic:pic>
               </a:graphicData>
@@ -997,6 +907,8 @@
           </wp:inline>
         </w:drawing>
       </w:r>
+      <w:bookmarkStart w:id="1" w:name="_GoBack"/>
+      <w:bookmarkEnd w:id="1"/>
     </w:p>
     <w:p>
       <w:pPr>
@@ -1038,7 +950,7 @@
 </file>
 
 <file path=word/endnotes.xml><?xml version="1.0" encoding="utf-8"?>
-<w:endnotes xmlns:wpc="http://schemas.microsoft.com/office/word/2010/wordprocessingCanvas" xmlns:cx="http://schemas.microsoft.com/office/drawing/2014/chartex" xmlns:cx1="http://schemas.microsoft.com/office/drawing/2015/9/8/chartex" xmlns:cx2="http://schemas.microsoft.com/office/drawing/2015/10/21/chartex" xmlns:cx3="http://schemas.microsoft.com/office/drawing/2016/5/9/chartex" xmlns:cx4="http://schemas.microsoft.com/office/drawing/2016/5/10/chartex" xmlns:cx5="http://schemas.microsoft.com/office/drawing/2016/5/11/chartex" xmlns:cx6="http://schemas.microsoft.com/office/drawing/2016/5/12/chartex" xmlns:cx7="http://schemas.microsoft.com/office/drawing/2016/5/13/chartex" xmlns:cx8="http://schemas.microsoft.com/office/drawing/2016/5/14/chartex" xmlns:mc="http://schemas.openxmlformats.org/markup-compatibility/2006" xmlns:aink="http://schemas.microsoft.com/office/drawing/2016/ink" xmlns:am3d="http://schemas.microsoft.com/office/drawing/2017/model3d" xmlns:o="urn:schemas-microsoft-com:office:office" xmlns:oel="http://schemas.microsoft.com/office/2019/extlst" xmlns:r="http://schemas.openxmlformats.org/officeDocument/2006/relationships" xmlns:m="http://schemas.openxmlformats.org/officeDocument/2006/math" xmlns:v="urn:schemas-microsoft-com:vml" xmlns:wp14="http://schemas.microsoft.com/office/word/2010/wordprocessingDrawing" xmlns:wp="http://schemas.openxmlformats.org/drawingml/2006/wordprocessingDrawing" xmlns:w10="urn:schemas-microsoft-com:office:word" xmlns:w="http://schemas.openxmlformats.org/wordprocessingml/2006/main" xmlns:w14="http://schemas.microsoft.com/office/word/2010/wordml" xmlns:w15="http://schemas.microsoft.com/office/word/2012/wordml" xmlns:w16cex="http://schemas.microsoft.com/office/word/2018/wordml/cex" xmlns:w16cid="http://schemas.microsoft.com/office/word/2016/wordml/cid" xmlns:w16="http://schemas.microsoft.com/office/word/2018/wordml" xmlns:w16sdtdh="http://schemas.microsoft.com/office/word/2020/wordml/sdtdatahash" xmlns:w16se="http://schemas.microsoft.com/office/word/2015/wordml/symex" xmlns:wpg="http://schemas.microsoft.com/office/word/2010/wordprocessingGroup" xmlns:wpi="http://schemas.microsoft.com/office/word/2010/wordprocessingInk" xmlns:wne="http://schemas.microsoft.com/office/word/2006/wordml" xmlns:wps="http://schemas.microsoft.com/office/word/2010/wordprocessingShape" mc:Ignorable="w14 w15 w16se w16cid w16 w16cex w16sdtdh wp14">
+<w:endnotes xmlns:wpc="http://schemas.microsoft.com/office/word/2010/wordprocessingCanvas" xmlns:mc="http://schemas.openxmlformats.org/markup-compatibility/2006" xmlns:o="urn:schemas-microsoft-com:office:office" xmlns:r="http://schemas.openxmlformats.org/officeDocument/2006/relationships" xmlns:m="http://schemas.openxmlformats.org/officeDocument/2006/math" xmlns:v="urn:schemas-microsoft-com:vml" xmlns:wp14="http://schemas.microsoft.com/office/word/2010/wordprocessingDrawing" xmlns:wp="http://schemas.openxmlformats.org/drawingml/2006/wordprocessingDrawing" xmlns:w10="urn:schemas-microsoft-com:office:word" xmlns:w="http://schemas.openxmlformats.org/wordprocessingml/2006/main" xmlns:w14="http://schemas.microsoft.com/office/word/2010/wordml" xmlns:w15="http://schemas.microsoft.com/office/word/2012/wordml" xmlns:wpg="http://schemas.microsoft.com/office/word/2010/wordprocessingGroup" xmlns:wpi="http://schemas.microsoft.com/office/word/2010/wordprocessingInk" xmlns:wne="http://schemas.microsoft.com/office/word/2006/wordml" xmlns:wps="http://schemas.microsoft.com/office/word/2010/wordprocessingShape" mc:Ignorable="w14 w15 wp14">
   <w:endnote w:type="separator" w:id="-1">
     <w:p>
       <w:pPr>
@@ -1063,7 +975,7 @@
 </file>
 
 <file path=word/footnotes.xml><?xml version="1.0" encoding="utf-8"?>
-<w:footnotes xmlns:wpc="http://schemas.microsoft.com/office/word/2010/wordprocessingCanvas" xmlns:cx="http://schemas.microsoft.com/office/drawing/2014/chartex" xmlns:cx1="http://schemas.microsoft.com/office/drawing/2015/9/8/chartex" xmlns:cx2="http://schemas.microsoft.com/office/drawing/2015/10/21/chartex" xmlns:cx3="http://schemas.microsoft.com/office/drawing/2016/5/9/chartex" xmlns:cx4="http://schemas.microsoft.com/office/drawing/2016/5/10/chartex" xmlns:cx5="http://schemas.microsoft.com/office/drawing/2016/5/11/chartex" xmlns:cx6="http://schemas.microsoft.com/office/drawing/2016/5/12/chartex" xmlns:cx7="http://schemas.microsoft.com/office/drawing/2016/5/13/chartex" xmlns:cx8="http://schemas.microsoft.com/office/drawing/2016/5/14/chartex" xmlns:mc="http://schemas.openxmlformats.org/markup-compatibility/2006" xmlns:aink="http://schemas.microsoft.com/office/drawing/2016/ink" xmlns:am3d="http://schemas.microsoft.com/office/drawing/2017/model3d" xmlns:o="urn:schemas-microsoft-com:office:office" xmlns:oel="http://schemas.microsoft.com/office/2019/extlst" xmlns:r="http://schemas.openxmlformats.org/officeDocument/2006/relationships" xmlns:m="http://schemas.openxmlformats.org/officeDocument/2006/math" xmlns:v="urn:schemas-microsoft-com:vml" xmlns:wp14="http://schemas.microsoft.com/office/word/2010/wordprocessingDrawing" xmlns:wp="http://schemas.openxmlformats.org/drawingml/2006/wordprocessingDrawing" xmlns:w10="urn:schemas-microsoft-com:office:word" xmlns:w="http://schemas.openxmlformats.org/wordprocessingml/2006/main" xmlns:w14="http://schemas.microsoft.com/office/word/2010/wordml" xmlns:w15="http://schemas.microsoft.com/office/word/2012/wordml" xmlns:w16cex="http://schemas.microsoft.com/office/word/2018/wordml/cex" xmlns:w16cid="http://schemas.microsoft.com/office/word/2016/wordml/cid" xmlns:w16="http://schemas.microsoft.com/office/word/2018/wordml" xmlns:w16sdtdh="http://schemas.microsoft.com/office/word/2020/wordml/sdtdatahash" xmlns:w16se="http://schemas.microsoft.com/office/word/2015/wordml/symex" xmlns:wpg="http://schemas.microsoft.com/office/word/2010/wordprocessingGroup" xmlns:wpi="http://schemas.microsoft.com/office/word/2010/wordprocessingInk" xmlns:wne="http://schemas.microsoft.com/office/word/2006/wordml" xmlns:wps="http://schemas.microsoft.com/office/word/2010/wordprocessingShape" mc:Ignorable="w14 w15 w16se w16cid w16 w16cex w16sdtdh wp14">
+<w:footnotes xmlns:wpc="http://schemas.microsoft.com/office/word/2010/wordprocessingCanvas" xmlns:mc="http://schemas.openxmlformats.org/markup-compatibility/2006" xmlns:o="urn:schemas-microsoft-com:office:office" xmlns:r="http://schemas.openxmlformats.org/officeDocument/2006/relationships" xmlns:m="http://schemas.openxmlformats.org/officeDocument/2006/math" xmlns:v="urn:schemas-microsoft-com:vml" xmlns:wp14="http://schemas.microsoft.com/office/word/2010/wordprocessingDrawing" xmlns:wp="http://schemas.openxmlformats.org/drawingml/2006/wordprocessingDrawing" xmlns:w10="urn:schemas-microsoft-com:office:word" xmlns:w="http://schemas.openxmlformats.org/wordprocessingml/2006/main" xmlns:w14="http://schemas.microsoft.com/office/word/2010/wordml" xmlns:w15="http://schemas.microsoft.com/office/word/2012/wordml" xmlns:wpg="http://schemas.microsoft.com/office/word/2010/wordprocessingGroup" xmlns:wpi="http://schemas.microsoft.com/office/word/2010/wordprocessingInk" xmlns:wne="http://schemas.microsoft.com/office/word/2006/wordml" xmlns:wps="http://schemas.microsoft.com/office/word/2010/wordprocessingShape" mc:Ignorable="w14 w15 wp14">
   <w:footnote w:type="separator" w:id="-1">
     <w:p>
       <w:pPr>
@@ -1088,7 +1000,7 @@
 </file>
 
 <file path=word/header1.xml><?xml version="1.0" encoding="utf-8"?>
-<w:hdr xmlns:wpc="http://schemas.microsoft.com/office/word/2010/wordprocessingCanvas" xmlns:cx="http://schemas.microsoft.com/office/drawing/2014/chartex" xmlns:cx1="http://schemas.microsoft.com/office/drawing/2015/9/8/chartex" xmlns:cx2="http://schemas.microsoft.com/office/drawing/2015/10/21/chartex" xmlns:cx3="http://schemas.microsoft.com/office/drawing/2016/5/9/chartex" xmlns:cx4="http://schemas.microsoft.com/office/drawing/2016/5/10/chartex" xmlns:cx5="http://schemas.microsoft.com/office/drawing/2016/5/11/chartex" xmlns:cx6="http://schemas.microsoft.com/office/drawing/2016/5/12/chartex" xmlns:cx7="http://schemas.microsoft.com/office/drawing/2016/5/13/chartex" xmlns:cx8="http://schemas.microsoft.com/office/drawing/2016/5/14/chartex" xmlns:mc="http://schemas.openxmlformats.org/markup-compatibility/2006" xmlns:aink="http://schemas.microsoft.com/office/drawing/2016/ink" xmlns:am3d="http://schemas.microsoft.com/office/drawing/2017/model3d" xmlns:o="urn:schemas-microsoft-com:office:office" xmlns:oel="http://schemas.microsoft.com/office/2019/extlst" xmlns:r="http://schemas.openxmlformats.org/officeDocument/2006/relationships" xmlns:m="http://schemas.openxmlformats.org/officeDocument/2006/math" xmlns:v="urn:schemas-microsoft-com:vml" xmlns:wp14="http://schemas.microsoft.com/office/word/2010/wordprocessingDrawing" xmlns:wp="http://schemas.openxmlformats.org/drawingml/2006/wordprocessingDrawing" xmlns:w10="urn:schemas-microsoft-com:office:word" xmlns:w="http://schemas.openxmlformats.org/wordprocessingml/2006/main" xmlns:w14="http://schemas.microsoft.com/office/word/2010/wordml" xmlns:w15="http://schemas.microsoft.com/office/word/2012/wordml" xmlns:w16cex="http://schemas.microsoft.com/office/word/2018/wordml/cex" xmlns:w16cid="http://schemas.microsoft.com/office/word/2016/wordml/cid" xmlns:w16="http://schemas.microsoft.com/office/word/2018/wordml" xmlns:w16sdtdh="http://schemas.microsoft.com/office/word/2020/wordml/sdtdatahash" xmlns:w16se="http://schemas.microsoft.com/office/word/2015/wordml/symex" xmlns:wpg="http://schemas.microsoft.com/office/word/2010/wordprocessingGroup" xmlns:wpi="http://schemas.microsoft.com/office/word/2010/wordprocessingInk" xmlns:wne="http://schemas.microsoft.com/office/word/2006/wordml" xmlns:wps="http://schemas.microsoft.com/office/word/2010/wordprocessingShape" mc:Ignorable="w14 w15 w16se w16cid w16 w16cex w16sdtdh wp14">
+<w:hdr xmlns:wpc="http://schemas.microsoft.com/office/word/2010/wordprocessingCanvas" xmlns:mc="http://schemas.openxmlformats.org/markup-compatibility/2006" xmlns:o="urn:schemas-microsoft-com:office:office" xmlns:r="http://schemas.openxmlformats.org/officeDocument/2006/relationships" xmlns:m="http://schemas.openxmlformats.org/officeDocument/2006/math" xmlns:v="urn:schemas-microsoft-com:vml" xmlns:wp14="http://schemas.microsoft.com/office/word/2010/wordprocessingDrawing" xmlns:wp="http://schemas.openxmlformats.org/drawingml/2006/wordprocessingDrawing" xmlns:w10="urn:schemas-microsoft-com:office:word" xmlns:w="http://schemas.openxmlformats.org/wordprocessingml/2006/main" xmlns:w14="http://schemas.microsoft.com/office/word/2010/wordml" xmlns:w15="http://schemas.microsoft.com/office/word/2012/wordml" xmlns:wpg="http://schemas.microsoft.com/office/word/2010/wordprocessingGroup" xmlns:wpi="http://schemas.microsoft.com/office/word/2010/wordprocessingInk" xmlns:wne="http://schemas.microsoft.com/office/word/2006/wordml" xmlns:wps="http://schemas.microsoft.com/office/word/2010/wordprocessingShape" mc:Ignorable="w14 w15 wp14">
   <w:p>
     <w:pPr>
       <w:pStyle w:val="Header"/>
@@ -1180,7 +1092,7 @@
             </wp:anchor>
           </w:drawing>
         </mc:Choice>
-        <mc:Fallback>
+        <mc:Fallback xmlns:w16se="http://schemas.microsoft.com/office/word/2015/wordml/symex" xmlns:w16sdtdh="http://schemas.microsoft.com/office/word/2020/wordml/sdtdatahash" xmlns:w16="http://schemas.microsoft.com/office/word/2018/wordml" xmlns:w16cid="http://schemas.microsoft.com/office/word/2016/wordml/cid" xmlns:w16cex="http://schemas.microsoft.com/office/word/2018/wordml/cex" xmlns:oel="http://schemas.microsoft.com/office/2019/extlst" xmlns:am3d="http://schemas.microsoft.com/office/drawing/2017/model3d" xmlns:aink="http://schemas.microsoft.com/office/drawing/2016/ink" xmlns:cx8="http://schemas.microsoft.com/office/drawing/2016/5/14/chartex" xmlns:cx7="http://schemas.microsoft.com/office/drawing/2016/5/13/chartex" xmlns:cx6="http://schemas.microsoft.com/office/drawing/2016/5/12/chartex" xmlns:cx5="http://schemas.microsoft.com/office/drawing/2016/5/11/chartex" xmlns:cx4="http://schemas.microsoft.com/office/drawing/2016/5/10/chartex" xmlns:cx3="http://schemas.microsoft.com/office/drawing/2016/5/9/chartex" xmlns:cx2="http://schemas.microsoft.com/office/drawing/2015/10/21/chartex" xmlns:cx1="http://schemas.microsoft.com/office/drawing/2015/9/8/chartex" xmlns:cx="http://schemas.microsoft.com/office/drawing/2014/chartex">
           <w:pict>
             <v:line w14:anchorId="181A05CC" id="Straight Connector 6" o:spid="_x0000_s1026" style="position:absolute;z-index:251659264;visibility:visible;mso-wrap-style:square;mso-wrap-distance-left:9pt;mso-wrap-distance-top:0;mso-wrap-distance-right:9pt;mso-wrap-distance-bottom:0;mso-position-horizontal:absolute;mso-position-horizontal-relative:text;mso-position-vertical:absolute;mso-position-vertical-relative:text" from="-43.5pt,7.95pt" to="495pt,7.95pt" o:gfxdata="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" strokecolor="#4472c4 [3204]" strokeweight="3pt">
               <v:stroke joinstyle="miter"/>
@@ -1194,8 +1106,8 @@
 </file>
 
 <file path=word/numbering.xml><?xml version="1.0" encoding="utf-8"?>
-<w:numbering xmlns:wpc="http://schemas.microsoft.com/office/word/2010/wordprocessingCanvas" xmlns:cx="http://schemas.microsoft.com/office/drawing/2014/chartex" xmlns:cx1="http://schemas.microsoft.com/office/drawing/2015/9/8/chartex" xmlns:cx2="http://schemas.microsoft.com/office/drawing/2015/10/21/chartex" xmlns:cx3="http://schemas.microsoft.com/office/drawing/2016/5/9/chartex" xmlns:cx4="http://schemas.microsoft.com/office/drawing/2016/5/10/chartex" xmlns:cx5="http://schemas.microsoft.com/office/drawing/2016/5/11/chartex" xmlns:cx6="http://schemas.microsoft.com/office/drawing/2016/5/12/chartex" xmlns:cx7="http://schemas.microsoft.com/office/drawing/2016/5/13/chartex" xmlns:cx8="http://schemas.microsoft.com/office/drawing/2016/5/14/chartex" xmlns:mc="http://schemas.openxmlformats.org/markup-compatibility/2006" xmlns:aink="http://schemas.microsoft.com/office/drawing/2016/ink" xmlns:am3d="http://schemas.microsoft.com/office/drawing/2017/model3d" xmlns:o="urn:schemas-microsoft-com:office:office" xmlns:oel="http://schemas.microsoft.com/office/2019/extlst" xmlns:r="http://schemas.openxmlformats.org/officeDocument/2006/relationships" xmlns:m="http://schemas.openxmlformats.org/officeDocument/2006/math" xmlns:v="urn:schemas-microsoft-com:vml" xmlns:wp14="http://schemas.microsoft.com/office/word/2010/wordprocessingDrawing" xmlns:wp="http://schemas.openxmlformats.org/drawingml/2006/wordprocessingDrawing" xmlns:w10="urn:schemas-microsoft-com:office:word" xmlns:w="http://schemas.openxmlformats.org/wordprocessingml/2006/main" xmlns:w14="http://schemas.microsoft.com/office/word/2010/wordml" xmlns:w15="http://schemas.microsoft.com/office/word/2012/wordml" xmlns:w16cex="http://schemas.microsoft.com/office/word/2018/wordml/cex" xmlns:w16cid="http://schemas.microsoft.com/office/word/2016/wordml/cid" xmlns:w16="http://schemas.microsoft.com/office/word/2018/wordml" xmlns:w16sdtdh="http://schemas.microsoft.com/office/word/2020/wordml/sdtdatahash" xmlns:w16se="http://schemas.microsoft.com/office/word/2015/wordml/symex" xmlns:wpg="http://schemas.microsoft.com/office/word/2010/wordprocessingGroup" xmlns:wpi="http://schemas.microsoft.com/office/word/2010/wordprocessingInk" xmlns:wne="http://schemas.microsoft.com/office/word/2006/wordml" xmlns:wps="http://schemas.microsoft.com/office/word/2010/wordprocessingShape" mc:Ignorable="w14 w15 w16se w16cid w16 w16cex w16sdtdh wp14">
-  <w:abstractNum w:abstractNumId="0" w15:restartNumberingAfterBreak="0">
+<w:numbering xmlns:wpc="http://schemas.microsoft.com/office/word/2010/wordprocessingCanvas" xmlns:mc="http://schemas.openxmlformats.org/markup-compatibility/2006" xmlns:o="urn:schemas-microsoft-com:office:office" xmlns:r="http://schemas.openxmlformats.org/officeDocument/2006/relationships" xmlns:m="http://schemas.openxmlformats.org/officeDocument/2006/math" xmlns:v="urn:schemas-microsoft-com:vml" xmlns:wp14="http://schemas.microsoft.com/office/word/2010/wordprocessingDrawing" xmlns:wp="http://schemas.openxmlformats.org/drawingml/2006/wordprocessingDrawing" xmlns:w10="urn:schemas-microsoft-com:office:word" xmlns:w="http://schemas.openxmlformats.org/wordprocessingml/2006/main" xmlns:w14="http://schemas.microsoft.com/office/word/2010/wordml" xmlns:w15="http://schemas.microsoft.com/office/word/2012/wordml" xmlns:wpg="http://schemas.microsoft.com/office/word/2010/wordprocessingGroup" xmlns:wpi="http://schemas.microsoft.com/office/word/2010/wordprocessingInk" xmlns:wne="http://schemas.microsoft.com/office/word/2006/wordml" xmlns:wps="http://schemas.microsoft.com/office/word/2010/wordprocessingShape" mc:Ignorable="w14 w15 wp14">
+  <w:abstractNum w:abstractNumId="0">
     <w:nsid w:val="00852761"/>
     <w:multiLevelType w:val="hybridMultilevel"/>
     <w:tmpl w:val="EE467FAE"/>
@@ -1308,7 +1220,7 @@
       </w:rPr>
     </w:lvl>
   </w:abstractNum>
-  <w:abstractNum w:abstractNumId="1" w15:restartNumberingAfterBreak="0">
+  <w:abstractNum w:abstractNumId="1">
     <w:nsid w:val="083A3CA9"/>
     <w:multiLevelType w:val="hybridMultilevel"/>
     <w:tmpl w:val="AA8416CC"/>
@@ -1421,7 +1333,7 @@
       </w:rPr>
     </w:lvl>
   </w:abstractNum>
-  <w:abstractNum w:abstractNumId="2" w15:restartNumberingAfterBreak="0">
+  <w:abstractNum w:abstractNumId="2">
     <w:nsid w:val="0E592091"/>
     <w:multiLevelType w:val="hybridMultilevel"/>
     <w:tmpl w:val="45B49DC2"/>
@@ -1534,7 +1446,7 @@
       </w:rPr>
     </w:lvl>
   </w:abstractNum>
-  <w:abstractNum w:abstractNumId="3" w15:restartNumberingAfterBreak="0">
+  <w:abstractNum w:abstractNumId="3">
     <w:nsid w:val="26467D59"/>
     <w:multiLevelType w:val="hybridMultilevel"/>
     <w:tmpl w:val="07EC6328"/>
@@ -1647,7 +1559,7 @@
       </w:rPr>
     </w:lvl>
   </w:abstractNum>
-  <w:abstractNum w:abstractNumId="4" w15:restartNumberingAfterBreak="0">
+  <w:abstractNum w:abstractNumId="4">
     <w:nsid w:val="283E0214"/>
     <w:multiLevelType w:val="hybridMultilevel"/>
     <w:tmpl w:val="DAA0A47E"/>
@@ -1760,7 +1672,7 @@
       </w:rPr>
     </w:lvl>
   </w:abstractNum>
-  <w:abstractNum w:abstractNumId="5" w15:restartNumberingAfterBreak="0">
+  <w:abstractNum w:abstractNumId="5">
     <w:nsid w:val="2D2E0C02"/>
     <w:multiLevelType w:val="hybridMultilevel"/>
     <w:tmpl w:val="9538F2E6"/>
@@ -1873,7 +1785,7 @@
       </w:rPr>
     </w:lvl>
   </w:abstractNum>
-  <w:abstractNum w:abstractNumId="6" w15:restartNumberingAfterBreak="0">
+  <w:abstractNum w:abstractNumId="6">
     <w:nsid w:val="33F90AF2"/>
     <w:multiLevelType w:val="hybridMultilevel"/>
     <w:tmpl w:val="142E8ECC"/>
@@ -1986,7 +1898,7 @@
       </w:rPr>
     </w:lvl>
   </w:abstractNum>
-  <w:abstractNum w:abstractNumId="7" w15:restartNumberingAfterBreak="0">
+  <w:abstractNum w:abstractNumId="7">
     <w:nsid w:val="3C8D397E"/>
     <w:multiLevelType w:val="hybridMultilevel"/>
     <w:tmpl w:val="BD1C766E"/>
@@ -2099,7 +2011,7 @@
       </w:rPr>
     </w:lvl>
   </w:abstractNum>
-  <w:abstractNum w:abstractNumId="8" w15:restartNumberingAfterBreak="0">
+  <w:abstractNum w:abstractNumId="8">
     <w:nsid w:val="5312302F"/>
     <w:multiLevelType w:val="hybridMultilevel"/>
     <w:tmpl w:val="711227E6"/>
@@ -2212,7 +2124,7 @@
       </w:rPr>
     </w:lvl>
   </w:abstractNum>
-  <w:abstractNum w:abstractNumId="9" w15:restartNumberingAfterBreak="0">
+  <w:abstractNum w:abstractNumId="9">
     <w:nsid w:val="53BA478D"/>
     <w:multiLevelType w:val="hybridMultilevel"/>
     <w:tmpl w:val="CEF88604"/>
@@ -2325,7 +2237,7 @@
       </w:rPr>
     </w:lvl>
   </w:abstractNum>
-  <w:abstractNum w:abstractNumId="10" w15:restartNumberingAfterBreak="0">
+  <w:abstractNum w:abstractNumId="10">
     <w:nsid w:val="547377FE"/>
     <w:multiLevelType w:val="hybridMultilevel"/>
     <w:tmpl w:val="5F5EEE6A"/>
@@ -2438,7 +2350,7 @@
       </w:rPr>
     </w:lvl>
   </w:abstractNum>
-  <w:abstractNum w:abstractNumId="11" w15:restartNumberingAfterBreak="0">
+  <w:abstractNum w:abstractNumId="11">
     <w:nsid w:val="560005B6"/>
     <w:multiLevelType w:val="hybridMultilevel"/>
     <w:tmpl w:val="C66479F0"/>
@@ -2551,7 +2463,7 @@
       </w:rPr>
     </w:lvl>
   </w:abstractNum>
-  <w:abstractNum w:abstractNumId="12" w15:restartNumberingAfterBreak="0">
+  <w:abstractNum w:abstractNumId="12">
     <w:nsid w:val="573B4902"/>
     <w:multiLevelType w:val="hybridMultilevel"/>
     <w:tmpl w:val="512A4AD6"/>
@@ -2637,7 +2549,7 @@
       </w:pPr>
     </w:lvl>
   </w:abstractNum>
-  <w:abstractNum w:abstractNumId="13" w15:restartNumberingAfterBreak="0">
+  <w:abstractNum w:abstractNumId="13">
     <w:nsid w:val="5E681721"/>
     <w:multiLevelType w:val="hybridMultilevel"/>
     <w:tmpl w:val="46C200CC"/>
@@ -2750,7 +2662,7 @@
       </w:rPr>
     </w:lvl>
   </w:abstractNum>
-  <w:abstractNum w:abstractNumId="14" w15:restartNumberingAfterBreak="0">
+  <w:abstractNum w:abstractNumId="14">
     <w:nsid w:val="64205DE5"/>
     <w:multiLevelType w:val="hybridMultilevel"/>
     <w:tmpl w:val="EECA5632"/>
@@ -2863,7 +2775,7 @@
       </w:rPr>
     </w:lvl>
   </w:abstractNum>
-  <w:abstractNum w:abstractNumId="15" w15:restartNumberingAfterBreak="0">
+  <w:abstractNum w:abstractNumId="15">
     <w:nsid w:val="68E308A8"/>
     <w:multiLevelType w:val="hybridMultilevel"/>
     <w:tmpl w:val="8B14052A"/>
@@ -2976,7 +2888,7 @@
       </w:rPr>
     </w:lvl>
   </w:abstractNum>
-  <w:abstractNum w:abstractNumId="16" w15:restartNumberingAfterBreak="0">
+  <w:abstractNum w:abstractNumId="16">
     <w:nsid w:val="727D7450"/>
     <w:multiLevelType w:val="hybridMultilevel"/>
     <w:tmpl w:val="06761DCE"/>
@@ -3089,62 +3001,62 @@
       </w:rPr>
     </w:lvl>
   </w:abstractNum>
-  <w:num w:numId="1" w16cid:durableId="2011520073">
+  <w:num w:numId="1">
     <w:abstractNumId w:val="3"/>
   </w:num>
-  <w:num w:numId="2" w16cid:durableId="1561550696">
+  <w:num w:numId="2">
     <w:abstractNumId w:val="8"/>
   </w:num>
-  <w:num w:numId="3" w16cid:durableId="397558638">
+  <w:num w:numId="3">
     <w:abstractNumId w:val="1"/>
   </w:num>
-  <w:num w:numId="4" w16cid:durableId="617840325">
+  <w:num w:numId="4">
     <w:abstractNumId w:val="5"/>
   </w:num>
-  <w:num w:numId="5" w16cid:durableId="1893229584">
+  <w:num w:numId="5">
     <w:abstractNumId w:val="0"/>
   </w:num>
-  <w:num w:numId="6" w16cid:durableId="437913287">
+  <w:num w:numId="6">
     <w:abstractNumId w:val="6"/>
   </w:num>
-  <w:num w:numId="7" w16cid:durableId="684327631">
+  <w:num w:numId="7">
     <w:abstractNumId w:val="16"/>
   </w:num>
-  <w:num w:numId="8" w16cid:durableId="1863783758">
+  <w:num w:numId="8">
     <w:abstractNumId w:val="2"/>
   </w:num>
-  <w:num w:numId="9" w16cid:durableId="1756169701">
+  <w:num w:numId="9">
     <w:abstractNumId w:val="10"/>
   </w:num>
-  <w:num w:numId="10" w16cid:durableId="1986086584">
+  <w:num w:numId="10">
     <w:abstractNumId w:val="7"/>
   </w:num>
-  <w:num w:numId="11" w16cid:durableId="975911734">
+  <w:num w:numId="11">
     <w:abstractNumId w:val="9"/>
   </w:num>
-  <w:num w:numId="12" w16cid:durableId="1918860722">
+  <w:num w:numId="12">
     <w:abstractNumId w:val="15"/>
   </w:num>
-  <w:num w:numId="13" w16cid:durableId="1921061789">
+  <w:num w:numId="13">
     <w:abstractNumId w:val="4"/>
   </w:num>
-  <w:num w:numId="14" w16cid:durableId="1766459054">
+  <w:num w:numId="14">
     <w:abstractNumId w:val="14"/>
   </w:num>
-  <w:num w:numId="15" w16cid:durableId="27218718">
+  <w:num w:numId="15">
     <w:abstractNumId w:val="13"/>
   </w:num>
-  <w:num w:numId="16" w16cid:durableId="747112370">
+  <w:num w:numId="16">
     <w:abstractNumId w:val="12"/>
   </w:num>
-  <w:num w:numId="17" w16cid:durableId="71854812">
+  <w:num w:numId="17">
     <w:abstractNumId w:val="11"/>
   </w:num>
 </w:numbering>
 </file>
 
 <file path=word/styles.xml><?xml version="1.0" encoding="utf-8"?>
-<w:styles xmlns:mc="http://schemas.openxmlformats.org/markup-compatibility/2006" xmlns:r="http://schemas.openxmlformats.org/officeDocument/2006/relationships" xmlns:w="http://schemas.openxmlformats.org/wordprocessingml/2006/main" xmlns:w14="http://schemas.microsoft.com/office/word/2010/wordml" xmlns:w15="http://schemas.microsoft.com/office/word/2012/wordml" xmlns:w16cex="http://schemas.microsoft.com/office/word/2018/wordml/cex" xmlns:w16cid="http://schemas.microsoft.com/office/word/2016/wordml/cid" xmlns:w16="http://schemas.microsoft.com/office/word/2018/wordml" xmlns:w16sdtdh="http://schemas.microsoft.com/office/word/2020/wordml/sdtdatahash" xmlns:w16se="http://schemas.microsoft.com/office/word/2015/wordml/symex" mc:Ignorable="w14 w15 w16se w16cid w16 w16cex w16sdtdh">
+<w:styles xmlns:mc="http://schemas.openxmlformats.org/markup-compatibility/2006" xmlns:r="http://schemas.openxmlformats.org/officeDocument/2006/relationships" xmlns:w="http://schemas.openxmlformats.org/wordprocessingml/2006/main" xmlns:w14="http://schemas.microsoft.com/office/word/2010/wordml" xmlns:w15="http://schemas.microsoft.com/office/word/2012/wordml" mc:Ignorable="w14 w15">
   <w:docDefaults>
     <w:rPrDefault>
       <w:rPr>
@@ -3162,7 +3074,7 @@
       </w:pPr>
     </w:pPrDefault>
   </w:docDefaults>
-  <w:latentStyles w:defLockedState="0" w:defUIPriority="99" w:defSemiHidden="0" w:defUnhideWhenUsed="0" w:defQFormat="0" w:count="376">
+  <w:latentStyles w:defLockedState="0" w:defUIPriority="99" w:defSemiHidden="0" w:defUnhideWhenUsed="0" w:defQFormat="0" w:count="371">
     <w:lsdException w:name="Normal" w:uiPriority="0" w:qFormat="1"/>
     <w:lsdException w:name="heading 1" w:uiPriority="9" w:qFormat="1"/>
     <w:lsdException w:name="heading 2" w:semiHidden="1" w:uiPriority="9" w:unhideWhenUsed="1" w:qFormat="1"/>
@@ -3534,11 +3446,6 @@
     <w:lsdException w:name="List Table 5 Dark Accent 6" w:uiPriority="50"/>
     <w:lsdException w:name="List Table 6 Colorful Accent 6" w:uiPriority="51"/>
     <w:lsdException w:name="List Table 7 Colorful Accent 6" w:uiPriority="52"/>
-    <w:lsdException w:name="Mention" w:semiHidden="1" w:unhideWhenUsed="1"/>
-    <w:lsdException w:name="Smart Hyperlink" w:semiHidden="1" w:unhideWhenUsed="1"/>
-    <w:lsdException w:name="Hashtag" w:semiHidden="1" w:unhideWhenUsed="1"/>
-    <w:lsdException w:name="Unresolved Mention" w:semiHidden="1" w:unhideWhenUsed="1"/>
-    <w:lsdException w:name="Smart Link" w:semiHidden="1" w:unhideWhenUsed="1"/>
   </w:latentStyles>
   <w:style w:type="paragraph" w:default="1" w:styleId="Normal">
     <w:name w:val="Normal"/>

</xml_diff>